<commit_message>
updated resume + added a few recording software
</commit_message>
<xml_diff>
--- a/resume/HenriVandersleyenResume.docx
+++ b/resume/HenriVandersleyenResume.docx
@@ -295,18 +295,18 @@
         </w:tabs>
         <w:jc w:val="left"/>
         <w:rPr>
-          <w:rFonts w:ascii="JetBrainsMono Nerd Font" w:hAnsi="JetBrainsMono Nerd Font" w:cs="JetBrainsMono Nerd Font"/>
-          <w:b/>
-          <w:sz w:val="20"/>
-        </w:rPr>
-      </w:pPr>
-      <w:r>
-        <w:rPr>
-          <w:rFonts w:cs="JetBrainsMono Nerd Font" w:ascii="JetBrainsMono Nerd Font" w:hAnsi="JetBrainsMono Nerd Font"/>
-          <w:b/>
-          <w:sz w:val="20"/>
-        </w:rPr>
-        <w:t>Proficient in Linux, Terraform, GitHub Actions, DevOps and GitOps pattern;</w:t>
+          <w:b w:val="false"/>
+          <w:bCs w:val="false"/>
+        </w:rPr>
+      </w:pPr>
+      <w:r>
+        <w:rPr>
+          <w:rFonts w:cs="JetBrainsMono Nerd Font" w:ascii="JetBrainsMono Nerd Font" w:hAnsi="JetBrainsMono Nerd Font"/>
+          <w:b w:val="false"/>
+          <w:bCs w:val="false"/>
+          <w:sz w:val="20"/>
+        </w:rPr>
+        <w:t>Proficient in Linux, Terraform, GitHub Actions, DevOps and GitOps pattern</w:t>
       </w:r>
     </w:p>
     <w:p>
@@ -322,17 +322,19 @@
         </w:tabs>
         <w:jc w:val="left"/>
         <w:rPr>
+          <w:b w:val="false"/>
+          <w:bCs w:val="false"/>
+        </w:rPr>
+      </w:pPr>
+      <w:r>
+        <w:rPr>
+          <w:rFonts w:cs="JetBrainsMono Nerd Font" w:ascii="JetBrainsMono Nerd Font" w:hAnsi="JetBrainsMono Nerd Font"/>
+          <w:b w:val="false"/>
+          <w:bCs w:val="false"/>
+          <w:sz w:val="20"/>
           <w:u w:val="none"/>
         </w:rPr>
-      </w:pPr>
-      <w:r>
-        <w:rPr>
-          <w:rFonts w:cs="JetBrainsMono Nerd Font" w:ascii="JetBrainsMono Nerd Font" w:hAnsi="JetBrainsMono Nerd Font"/>
-          <w:b/>
-          <w:sz w:val="20"/>
-          <w:u w:val="none"/>
-        </w:rPr>
-        <w:t>Used Terraform to declaratively import and configure AWS Cloud;</w:t>
+        <w:t>Used Terraform to declaratively import and configure AWS Cloud</w:t>
       </w:r>
     </w:p>
     <w:p>
@@ -348,13 +350,15 @@
         </w:tabs>
         <w:jc w:val="left"/>
         <w:rPr>
-          <w:u w:val="none"/>
-        </w:rPr>
-      </w:pPr>
-      <w:r>
-        <w:rPr>
-          <w:rFonts w:cs="JetBrainsMono Nerd Font" w:ascii="JetBrainsMono Nerd Font" w:hAnsi="JetBrainsMono Nerd Font"/>
-          <w:b/>
+          <w:b w:val="false"/>
+          <w:bCs w:val="false"/>
+        </w:rPr>
+      </w:pPr>
+      <w:r>
+        <w:rPr>
+          <w:rFonts w:cs="JetBrainsMono Nerd Font" w:ascii="JetBrainsMono Nerd Font" w:hAnsi="JetBrainsMono Nerd Font"/>
+          <w:b w:val="false"/>
+          <w:bCs w:val="false"/>
           <w:sz w:val="20"/>
           <w:u w:val="none"/>
         </w:rPr>
@@ -374,17 +378,19 @@
         </w:tabs>
         <w:jc w:val="left"/>
         <w:rPr>
+          <w:b w:val="false"/>
+          <w:bCs w:val="false"/>
+        </w:rPr>
+      </w:pPr>
+      <w:r>
+        <w:rPr>
+          <w:rFonts w:cs="JetBrainsMono Nerd Font" w:ascii="JetBrainsMono Nerd Font" w:hAnsi="JetBrainsMono Nerd Font"/>
+          <w:b w:val="false"/>
+          <w:bCs w:val="false"/>
+          <w:sz w:val="20"/>
           <w:u w:val="none"/>
         </w:rPr>
-      </w:pPr>
-      <w:r>
-        <w:rPr>
-          <w:rFonts w:cs="JetBrainsMono Nerd Font" w:ascii="JetBrainsMono Nerd Font" w:hAnsi="JetBrainsMono Nerd Font"/>
-          <w:b/>
-          <w:sz w:val="20"/>
-          <w:u w:val="none"/>
-        </w:rPr>
-        <w:t>Consolidated AWS Resources for cost-saving measures;</w:t>
+        <w:t>Consolidated AWS Resources for cost-saving measures</w:t>
       </w:r>
     </w:p>
     <w:p>
@@ -400,35 +406,19 @@
         </w:tabs>
         <w:jc w:val="left"/>
         <w:rPr>
+          <w:b w:val="false"/>
+          <w:bCs w:val="false"/>
+        </w:rPr>
+      </w:pPr>
+      <w:r>
+        <w:rPr>
+          <w:rFonts w:cs="JetBrainsMono Nerd Font" w:ascii="JetBrainsMono Nerd Font" w:hAnsi="JetBrainsMono Nerd Font"/>
+          <w:b w:val="false"/>
+          <w:bCs w:val="false"/>
+          <w:sz w:val="20"/>
           <w:u w:val="none"/>
         </w:rPr>
-      </w:pPr>
-      <w:r>
-        <w:rPr>
-          <w:rFonts w:cs="JetBrainsMono Nerd Font" w:ascii="JetBrainsMono Nerd Font" w:hAnsi="JetBrainsMono Nerd Font"/>
-          <w:b/>
-          <w:sz w:val="20"/>
-          <w:u w:val="none"/>
-        </w:rPr>
-        <w:t>Migrated legacy infrastructure and deployment</w:t>
-      </w:r>
-      <w:r>
-        <w:rPr>
-          <w:rFonts w:cs="JetBrainsMono Nerd Font" w:ascii="JetBrainsMono Nerd Font" w:hAnsi="JetBrainsMono Nerd Font"/>
-          <w:b/>
-          <w:sz w:val="20"/>
-          <w:u w:val="none"/>
-        </w:rPr>
-        <w:t>s in AWS</w:t>
-      </w:r>
-      <w:r>
-        <w:rPr>
-          <w:rFonts w:cs="JetBrainsMono Nerd Font" w:ascii="JetBrainsMono Nerd Font" w:hAnsi="JetBrainsMono Nerd Font"/>
-          <w:b/>
-          <w:sz w:val="20"/>
-          <w:u w:val="none"/>
-        </w:rPr>
-        <w:t>.</w:t>
+        <w:t>Migrated legacy infrastructure and deployments in AWS</w:t>
       </w:r>
     </w:p>
     <w:p>
@@ -530,18 +520,45 @@
         </w:tabs>
         <w:jc w:val="left"/>
         <w:rPr>
-          <w:rFonts w:ascii="JetBrainsMono Nerd Font" w:hAnsi="JetBrainsMono Nerd Font" w:cs="JetBrainsMono Nerd Font"/>
-          <w:b/>
-          <w:sz w:val="20"/>
-        </w:rPr>
-      </w:pPr>
-      <w:r>
-        <w:rPr>
-          <w:rFonts w:cs="JetBrainsMono Nerd Font" w:ascii="JetBrainsMono Nerd Font" w:hAnsi="JetBrainsMono Nerd Font"/>
-          <w:b/>
-          <w:sz w:val="20"/>
-        </w:rPr>
-        <w:t>SysAdmin of AWS, Azure, Gitlab, ArgoCD</w:t>
+          <w:b w:val="false"/>
+          <w:bCs w:val="false"/>
+        </w:rPr>
+      </w:pPr>
+      <w:r>
+        <w:rPr>
+          <w:rFonts w:cs="JetBrainsMono Nerd Font" w:ascii="JetBrainsMono Nerd Font" w:hAnsi="JetBrainsMono Nerd Font"/>
+          <w:b w:val="false"/>
+          <w:bCs w:val="false"/>
+          <w:sz w:val="20"/>
+        </w:rPr>
+        <w:t>Managed</w:t>
+      </w:r>
+      <w:r>
+        <w:rPr>
+          <w:rFonts w:cs="JetBrainsMono Nerd Font" w:ascii="JetBrainsMono Nerd Font" w:hAnsi="JetBrainsMono Nerd Font"/>
+          <w:b w:val="false"/>
+          <w:bCs w:val="false"/>
+          <w:sz w:val="20"/>
+        </w:rPr>
+        <w:t xml:space="preserve"> </w:t>
+      </w:r>
+      <w:r>
+        <w:rPr>
+          <w:rFonts w:cs="JetBrainsMono Nerd Font" w:ascii="JetBrainsMono Nerd Font" w:hAnsi="JetBrainsMono Nerd Font"/>
+          <w:b w:val="false"/>
+          <w:bCs w:val="false"/>
+          <w:sz w:val="20"/>
+        </w:rPr>
+        <w:t>company’s</w:t>
+      </w:r>
+      <w:r>
+        <w:rPr>
+          <w:rFonts w:cs="JetBrainsMono Nerd Font" w:ascii="JetBrainsMono Nerd Font" w:hAnsi="JetBrainsMono Nerd Font"/>
+          <w:b w:val="false"/>
+          <w:bCs w:val="false"/>
+          <w:sz w:val="20"/>
+        </w:rPr>
+        <w:t xml:space="preserve"> AWS, Azure, Gitlab, ArgoCD</w:t>
       </w:r>
     </w:p>
     <w:p>
@@ -557,18 +574,18 @@
         </w:tabs>
         <w:jc w:val="left"/>
         <w:rPr>
-          <w:rFonts w:ascii="JetBrainsMono Nerd Font" w:hAnsi="JetBrainsMono Nerd Font" w:cs="JetBrainsMono Nerd Font"/>
-          <w:b/>
-          <w:sz w:val="20"/>
-        </w:rPr>
-      </w:pPr>
-      <w:r>
-        <w:rPr>
-          <w:rFonts w:cs="JetBrainsMono Nerd Font" w:ascii="JetBrainsMono Nerd Font" w:hAnsi="JetBrainsMono Nerd Font"/>
-          <w:b/>
-          <w:sz w:val="20"/>
-        </w:rPr>
-        <w:t>Proficient in Linux, Terraform, Kubernetes, Helm, DevOps and GitOps pattern</w:t>
+          <w:b w:val="false"/>
+          <w:bCs w:val="false"/>
+        </w:rPr>
+      </w:pPr>
+      <w:r>
+        <w:rPr>
+          <w:rFonts w:cs="JetBrainsMono Nerd Font" w:ascii="JetBrainsMono Nerd Font" w:hAnsi="JetBrainsMono Nerd Font"/>
+          <w:b w:val="false"/>
+          <w:bCs w:val="false"/>
+          <w:sz w:val="20"/>
+        </w:rPr>
+        <w:t>Demonstrated proficiency in Linux, Terraform, Kubernetes, Helm, and DevOps and GitOps patterns</w:t>
       </w:r>
     </w:p>
     <w:p>
@@ -584,18 +601,54 @@
         </w:tabs>
         <w:jc w:val="left"/>
         <w:rPr>
-          <w:rFonts w:ascii="JetBrainsMono Nerd Font" w:hAnsi="JetBrainsMono Nerd Font" w:cs="JetBrainsMono Nerd Font"/>
-          <w:b/>
-          <w:sz w:val="20"/>
-        </w:rPr>
-      </w:pPr>
-      <w:r>
-        <w:rPr>
-          <w:rFonts w:cs="JetBrainsMono Nerd Font" w:ascii="JetBrainsMono Nerd Font" w:hAnsi="JetBrainsMono Nerd Font"/>
-          <w:b/>
-          <w:sz w:val="20"/>
-        </w:rPr>
-        <w:t>Proactive in automating areas that are susceptible to human error;</w:t>
+          <w:b w:val="false"/>
+          <w:bCs w:val="false"/>
+        </w:rPr>
+      </w:pPr>
+      <w:r>
+        <w:rPr>
+          <w:rFonts w:cs="JetBrainsMono Nerd Font" w:ascii="JetBrainsMono Nerd Font" w:hAnsi="JetBrainsMono Nerd Font"/>
+          <w:b w:val="false"/>
+          <w:bCs w:val="false"/>
+          <w:sz w:val="20"/>
+        </w:rPr>
+        <w:t>Proactive</w:t>
+      </w:r>
+      <w:r>
+        <w:rPr>
+          <w:rFonts w:cs="JetBrainsMono Nerd Font" w:ascii="JetBrainsMono Nerd Font" w:hAnsi="JetBrainsMono Nerd Font"/>
+          <w:b w:val="false"/>
+          <w:bCs w:val="false"/>
+          <w:sz w:val="20"/>
+        </w:rPr>
+        <w:t>ly</w:t>
+      </w:r>
+      <w:r>
+        <w:rPr>
+          <w:rFonts w:cs="JetBrainsMono Nerd Font" w:ascii="JetBrainsMono Nerd Font" w:hAnsi="JetBrainsMono Nerd Font"/>
+          <w:b w:val="false"/>
+          <w:bCs w:val="false"/>
+          <w:sz w:val="20"/>
+        </w:rPr>
+        <w:t xml:space="preserve"> </w:t>
+      </w:r>
+      <w:r>
+        <w:rPr>
+          <w:rFonts w:cs="JetBrainsMono Nerd Font" w:ascii="JetBrainsMono Nerd Font" w:hAnsi="JetBrainsMono Nerd Font"/>
+          <w:b w:val="false"/>
+          <w:bCs w:val="false"/>
+          <w:sz w:val="20"/>
+        </w:rPr>
+        <w:t>automated</w:t>
+      </w:r>
+      <w:r>
+        <w:rPr>
+          <w:rFonts w:cs="JetBrainsMono Nerd Font" w:ascii="JetBrainsMono Nerd Font" w:hAnsi="JetBrainsMono Nerd Font"/>
+          <w:b w:val="false"/>
+          <w:bCs w:val="false"/>
+          <w:sz w:val="20"/>
+        </w:rPr>
+        <w:t xml:space="preserve"> areas that are susceptible to human error</w:t>
       </w:r>
     </w:p>
     <w:p>
@@ -610,19 +663,14 @@
           <w:tab w:val="left" w:pos="7363" w:leader="none"/>
         </w:tabs>
         <w:jc w:val="left"/>
-        <w:rPr>
-          <w:rFonts w:ascii="JetBrainsMono Nerd Font" w:hAnsi="JetBrainsMono Nerd Font" w:cs="JetBrainsMono Nerd Font"/>
-          <w:b/>
-          <w:sz w:val="20"/>
-        </w:rPr>
-      </w:pPr>
-      <w:r>
-        <w:rPr>
-          <w:rFonts w:cs="JetBrainsMono Nerd Font" w:ascii="JetBrainsMono Nerd Font" w:hAnsi="JetBrainsMono Nerd Font"/>
-          <w:b/>
-          <w:sz w:val="20"/>
-        </w:rPr>
-        <w:t>Keep security and potential vulnerabilities in mind when building new services;</w:t>
+        <w:rPr/>
+      </w:pPr>
+      <w:r>
+        <w:rPr>
+          <w:rFonts w:cs="JetBrainsMono Nerd Font" w:ascii="JetBrainsMono Nerd Font" w:hAnsi="JetBrainsMono Nerd Font"/>
+          <w:sz w:val="20"/>
+        </w:rPr>
+        <w:t>Prioritized security and addressed potential vulnerabilities when building new services</w:t>
       </w:r>
     </w:p>
     <w:p>
@@ -638,18 +686,18 @@
         </w:tabs>
         <w:jc w:val="left"/>
         <w:rPr>
-          <w:rFonts w:ascii="JetBrainsMono Nerd Font" w:hAnsi="JetBrainsMono Nerd Font" w:cs="JetBrainsMono Nerd Font"/>
-          <w:b/>
-          <w:sz w:val="20"/>
-        </w:rPr>
-      </w:pPr>
-      <w:r>
-        <w:rPr>
-          <w:rFonts w:cs="JetBrainsMono Nerd Font" w:ascii="JetBrainsMono Nerd Font" w:hAnsi="JetBrainsMono Nerd Font"/>
-          <w:b/>
-          <w:sz w:val="20"/>
-        </w:rPr>
-        <w:t>Foster the team spirit and resilience;</w:t>
+          <w:b w:val="false"/>
+          <w:bCs w:val="false"/>
+        </w:rPr>
+      </w:pPr>
+      <w:r>
+        <w:rPr>
+          <w:rFonts w:cs="JetBrainsMono Nerd Font" w:ascii="JetBrainsMono Nerd Font" w:hAnsi="JetBrainsMono Nerd Font"/>
+          <w:b w:val="false"/>
+          <w:bCs w:val="false"/>
+          <w:sz w:val="20"/>
+        </w:rPr>
+        <w:t>Fostered team spirit and resilience</w:t>
       </w:r>
     </w:p>
     <w:p>
@@ -665,18 +713,18 @@
         </w:tabs>
         <w:jc w:val="left"/>
         <w:rPr>
-          <w:rFonts w:ascii="JetBrainsMono Nerd Font" w:hAnsi="JetBrainsMono Nerd Font" w:cs="JetBrainsMono Nerd Font"/>
-          <w:b/>
-          <w:sz w:val="20"/>
-        </w:rPr>
-      </w:pPr>
-      <w:r>
-        <w:rPr>
-          <w:rFonts w:cs="JetBrainsMono Nerd Font" w:ascii="JetBrainsMono Nerd Font" w:hAnsi="JetBrainsMono Nerd Font"/>
-          <w:b/>
-          <w:sz w:val="20"/>
-        </w:rPr>
-        <w:t>Created the Atreides CICD Gitlab pipelines, which control testing, server, releases, and more;</w:t>
+          <w:b w:val="false"/>
+          <w:bCs w:val="false"/>
+        </w:rPr>
+      </w:pPr>
+      <w:r>
+        <w:rPr>
+          <w:rFonts w:cs="JetBrainsMono Nerd Font" w:ascii="JetBrainsMono Nerd Font" w:hAnsi="JetBrainsMono Nerd Font"/>
+          <w:b w:val="false"/>
+          <w:bCs w:val="false"/>
+          <w:sz w:val="20"/>
+        </w:rPr>
+        <w:t>Developed CI/CD GitLab pipelines for testing, server management, releases, and more</w:t>
       </w:r>
     </w:p>
     <w:p>
@@ -692,18 +740,54 @@
         </w:tabs>
         <w:jc w:val="left"/>
         <w:rPr>
-          <w:rFonts w:ascii="JetBrainsMono Nerd Font" w:hAnsi="JetBrainsMono Nerd Font" w:cs="JetBrainsMono Nerd Font"/>
-          <w:b/>
-          <w:sz w:val="20"/>
-        </w:rPr>
-      </w:pPr>
-      <w:r>
-        <w:rPr>
-          <w:rFonts w:cs="JetBrainsMono Nerd Font" w:ascii="JetBrainsMono Nerd Font" w:hAnsi="JetBrainsMono Nerd Font"/>
-          <w:b/>
-          <w:sz w:val="20"/>
-        </w:rPr>
-        <w:t>Packaged Atreides microservices into a helm chart for SaaS;</w:t>
+          <w:b w:val="false"/>
+          <w:bCs w:val="false"/>
+        </w:rPr>
+      </w:pPr>
+      <w:r>
+        <w:rPr>
+          <w:rFonts w:cs="JetBrainsMono Nerd Font" w:ascii="JetBrainsMono Nerd Font" w:hAnsi="JetBrainsMono Nerd Font"/>
+          <w:b w:val="false"/>
+          <w:bCs w:val="false"/>
+          <w:sz w:val="20"/>
+        </w:rPr>
+        <w:t xml:space="preserve">Packaged Atreides microservices into  </w:t>
+      </w:r>
+      <w:r>
+        <w:rPr>
+          <w:rFonts w:cs="JetBrainsMono Nerd Font" w:ascii="JetBrainsMono Nerd Font" w:hAnsi="JetBrainsMono Nerd Font"/>
+          <w:b w:val="false"/>
+          <w:bCs w:val="false"/>
+          <w:sz w:val="20"/>
+        </w:rPr>
+        <w:t>H</w:t>
+      </w:r>
+      <w:r>
+        <w:rPr>
+          <w:rFonts w:cs="JetBrainsMono Nerd Font" w:ascii="JetBrainsMono Nerd Font" w:hAnsi="JetBrainsMono Nerd Font"/>
+          <w:b w:val="false"/>
+          <w:bCs w:val="false"/>
+          <w:sz w:val="20"/>
+        </w:rPr>
+        <w:t>elm chart</w:t>
+      </w:r>
+      <w:r>
+        <w:rPr>
+          <w:rFonts w:cs="JetBrainsMono Nerd Font" w:ascii="JetBrainsMono Nerd Font" w:hAnsi="JetBrainsMono Nerd Font"/>
+          <w:b w:val="false"/>
+          <w:bCs w:val="false"/>
+          <w:sz w:val="20"/>
+        </w:rPr>
+        <w:t>s</w:t>
+      </w:r>
+      <w:r>
+        <w:rPr>
+          <w:rFonts w:cs="JetBrainsMono Nerd Font" w:ascii="JetBrainsMono Nerd Font" w:hAnsi="JetBrainsMono Nerd Font"/>
+          <w:b w:val="false"/>
+          <w:bCs w:val="false"/>
+          <w:sz w:val="20"/>
+        </w:rPr>
+        <w:t xml:space="preserve"> for SaaS;</w:t>
       </w:r>
     </w:p>
     <w:p>
@@ -719,6 +803,38 @@
         </w:tabs>
         <w:jc w:val="left"/>
         <w:rPr>
+          <w:b w:val="false"/>
+          <w:bCs w:val="false"/>
+        </w:rPr>
+      </w:pPr>
+      <w:r>
+        <w:rPr>
+          <w:rFonts w:cs="JetBrainsMono Nerd Font" w:ascii="JetBrainsMono Nerd Font" w:hAnsi="JetBrainsMono Nerd Font"/>
+          <w:b w:val="false"/>
+          <w:bCs w:val="false"/>
+          <w:sz w:val="20"/>
+        </w:rPr>
+        <w:t>C</w:t>
+      </w:r>
+      <w:r>
+        <w:rPr>
+          <w:rFonts w:cs="JetBrainsMono Nerd Font" w:ascii="JetBrainsMono Nerd Font" w:hAnsi="JetBrainsMono Nerd Font"/>
+          <w:b w:val="false"/>
+          <w:bCs w:val="false"/>
+          <w:sz w:val="20"/>
+        </w:rPr>
+        <w:t>reated custom Kubernetes deployment for our microservices.</w:t>
+      </w:r>
+    </w:p>
+    <w:p>
+      <w:pPr>
+        <w:pStyle w:val="Standard"/>
+        <w:tabs>
+          <w:tab w:val="clear" w:pos="709"/>
+          <w:tab w:val="left" w:pos="7363" w:leader="none"/>
+        </w:tabs>
+        <w:jc w:val="left"/>
+        <w:rPr>
           <w:rFonts w:ascii="JetBrainsMono Nerd Font" w:hAnsi="JetBrainsMono Nerd Font" w:cs="JetBrainsMono Nerd Font"/>
           <w:b/>
           <w:sz w:val="20"/>
@@ -730,7 +846,6 @@
           <w:b/>
           <w:sz w:val="20"/>
         </w:rPr>
-        <w:t>created custom Kubernetes deployment for our microservices.</w:t>
       </w:r>
     </w:p>
     <w:p>
@@ -744,15 +859,61 @@
         <w:rPr>
           <w:rFonts w:ascii="JetBrainsMono Nerd Font" w:hAnsi="JetBrainsMono Nerd Font" w:cs="JetBrainsMono Nerd Font"/>
           <w:b/>
-          <w:sz w:val="20"/>
-        </w:rPr>
-      </w:pPr>
-      <w:r>
-        <w:rPr>
-          <w:rFonts w:cs="JetBrainsMono Nerd Font" w:ascii="JetBrainsMono Nerd Font" w:hAnsi="JetBrainsMono Nerd Font"/>
-          <w:b/>
-          <w:sz w:val="20"/>
-        </w:rPr>
+          <w:sz w:val="24"/>
+        </w:rPr>
+      </w:pPr>
+      <w:r>
+        <w:rPr>
+          <w:rFonts w:cs="JetBrainsMono Nerd Font" w:ascii="JetBrainsMono Nerd Font" w:hAnsi="JetBrainsMono Nerd Font"/>
+          <w:b/>
+          <w:sz w:val="24"/>
+        </w:rPr>
+      </w:r>
+    </w:p>
+    <w:p>
+      <w:pPr>
+        <w:pStyle w:val="Standard"/>
+        <w:tabs>
+          <w:tab w:val="clear" w:pos="709"/>
+          <w:tab w:val="left" w:pos="7363" w:leader="none"/>
+        </w:tabs>
+        <w:jc w:val="center"/>
+        <w:rPr>
+          <w:rFonts w:ascii="JetBrainsMono Nerd Font" w:hAnsi="JetBrainsMono Nerd Font" w:cs="JetBrainsMono Nerd Font"/>
+          <w:b/>
+          <w:sz w:val="24"/>
+        </w:rPr>
+      </w:pPr>
+      <w:r>
+        <w:rPr>
+          <w:rFonts w:cs="JetBrainsMono Nerd Font" w:ascii="JetBrainsMono Nerd Font" w:hAnsi="JetBrainsMono Nerd Font"/>
+          <w:b/>
+          <w:sz w:val="24"/>
+        </w:rPr>
+        <w:t xml:space="preserve">Fullstack Software Developer </w:t>
+      </w:r>
+    </w:p>
+    <w:p>
+      <w:pPr>
+        <w:pStyle w:val="Standard"/>
+        <w:tabs>
+          <w:tab w:val="clear" w:pos="709"/>
+          <w:tab w:val="left" w:pos="7363" w:leader="none"/>
+        </w:tabs>
+        <w:jc w:val="center"/>
+        <w:rPr>
+          <w:rFonts w:ascii="JetBrainsMono Nerd Font" w:hAnsi="JetBrainsMono Nerd Font" w:cs="JetBrainsMono Nerd Font"/>
+          <w:b/>
+          <w:sz w:val="24"/>
+        </w:rPr>
+      </w:pPr>
+      <w:r>
+        <w:rPr>
+          <w:rFonts w:cs="JetBrainsMono Nerd Font" w:ascii="JetBrainsMono Nerd Font" w:hAnsi="JetBrainsMono Nerd Font"/>
+          <w:b/>
+          <w:sz w:val="24"/>
+        </w:rPr>
+        <w:t>2021 – 2022 Aviary Tech</w:t>
       </w:r>
     </w:p>
     <w:p>
@@ -765,82 +926,16 @@
         <w:jc w:val="left"/>
         <w:rPr>
           <w:rFonts w:ascii="JetBrainsMono Nerd Font" w:hAnsi="JetBrainsMono Nerd Font" w:cs="JetBrainsMono Nerd Font"/>
-          <w:b/>
+          <w:b w:val="false"/>
+          <w:bCs w:val="false"/>
           <w:sz w:val="24"/>
         </w:rPr>
       </w:pPr>
       <w:r>
         <w:rPr>
           <w:rFonts w:cs="JetBrainsMono Nerd Font" w:ascii="JetBrainsMono Nerd Font" w:hAnsi="JetBrainsMono Nerd Font"/>
-          <w:b/>
-          <w:sz w:val="24"/>
-        </w:rPr>
-      </w:r>
-    </w:p>
-    <w:p>
-      <w:pPr>
-        <w:pStyle w:val="Standard"/>
-        <w:tabs>
-          <w:tab w:val="clear" w:pos="709"/>
-          <w:tab w:val="left" w:pos="7363" w:leader="none"/>
-        </w:tabs>
-        <w:jc w:val="center"/>
-        <w:rPr>
-          <w:rFonts w:ascii="JetBrainsMono Nerd Font" w:hAnsi="JetBrainsMono Nerd Font" w:cs="JetBrainsMono Nerd Font"/>
-          <w:b/>
-          <w:sz w:val="24"/>
-        </w:rPr>
-      </w:pPr>
-      <w:r>
-        <w:rPr>
-          <w:rFonts w:cs="JetBrainsMono Nerd Font" w:ascii="JetBrainsMono Nerd Font" w:hAnsi="JetBrainsMono Nerd Font"/>
-          <w:b/>
-          <w:sz w:val="24"/>
-        </w:rPr>
-        <w:t xml:space="preserve">Fullstack Software Developer </w:t>
-      </w:r>
-    </w:p>
-    <w:p>
-      <w:pPr>
-        <w:pStyle w:val="Standard"/>
-        <w:tabs>
-          <w:tab w:val="clear" w:pos="709"/>
-          <w:tab w:val="left" w:pos="7363" w:leader="none"/>
-        </w:tabs>
-        <w:jc w:val="center"/>
-        <w:rPr>
-          <w:rFonts w:ascii="JetBrainsMono Nerd Font" w:hAnsi="JetBrainsMono Nerd Font" w:cs="JetBrainsMono Nerd Font"/>
-          <w:b/>
-          <w:sz w:val="24"/>
-        </w:rPr>
-      </w:pPr>
-      <w:r>
-        <w:rPr>
-          <w:rFonts w:cs="JetBrainsMono Nerd Font" w:ascii="JetBrainsMono Nerd Font" w:hAnsi="JetBrainsMono Nerd Font"/>
-          <w:b/>
-          <w:sz w:val="24"/>
-        </w:rPr>
-        <w:t>2021 – 2022 Aviary Tech</w:t>
-      </w:r>
-    </w:p>
-    <w:p>
-      <w:pPr>
-        <w:pStyle w:val="Standard"/>
-        <w:tabs>
-          <w:tab w:val="clear" w:pos="709"/>
-          <w:tab w:val="left" w:pos="7363" w:leader="none"/>
-        </w:tabs>
-        <w:jc w:val="left"/>
-        <w:rPr>
-          <w:rFonts w:ascii="JetBrainsMono Nerd Font" w:hAnsi="JetBrainsMono Nerd Font" w:cs="JetBrainsMono Nerd Font"/>
-          <w:b/>
-          <w:sz w:val="24"/>
-        </w:rPr>
-      </w:pPr>
-      <w:r>
-        <w:rPr>
-          <w:rFonts w:cs="JetBrainsMono Nerd Font" w:ascii="JetBrainsMono Nerd Font" w:hAnsi="JetBrainsMono Nerd Font"/>
-          <w:b/>
+          <w:b w:val="false"/>
+          <w:bCs w:val="false"/>
           <w:sz w:val="24"/>
         </w:rPr>
       </w:r>
@@ -858,37 +953,25 @@
         </w:tabs>
         <w:ind w:left="709" w:right="0" w:hanging="360"/>
         <w:jc w:val="left"/>
-        <w:rPr>
-          <w:rFonts w:ascii="JetBrainsMono Nerd Font" w:hAnsi="JetBrainsMono Nerd Font" w:cs="JetBrainsMono Nerd Font"/>
-          <w:b/>
-        </w:rPr>
-      </w:pPr>
-      <w:r>
-        <w:rPr>
-          <w:rFonts w:cs="JetBrainsMono Nerd Font" w:ascii="JetBrainsMono Nerd Font" w:hAnsi="JetBrainsMono Nerd Font"/>
-          <w:b/>
-          <w:sz w:val="20"/>
-        </w:rPr>
-        <w:t xml:space="preserve">Created a blockchain miner using the Command and Query Responsibility Segregation </w:t>
-      </w:r>
-      <w:hyperlink r:id="rId4" w:tgtFrame="https://docs.microsoft.com/en-us/azure/architecture/patterns/cqrs">
-        <w:r>
-          <w:rPr>
-            <w:rStyle w:val="Internetlink1"/>
-            <w:rFonts w:cs="JetBrainsMono Nerd Font" w:ascii="JetBrainsMono Nerd Font" w:hAnsi="JetBrainsMono Nerd Font"/>
-            <w:b/>
-            <w:sz w:val="20"/>
-          </w:rPr>
-          <w:t xml:space="preserve">(CQRS) </w:t>
-        </w:r>
-      </w:hyperlink>
-      <w:r>
-        <w:rPr>
-          <w:rFonts w:cs="JetBrainsMono Nerd Font" w:ascii="JetBrainsMono Nerd Font" w:hAnsi="JetBrainsMono Nerd Font"/>
-          <w:b/>
-          <w:sz w:val="20"/>
-        </w:rPr>
-        <w:t>pattern, paired with a svelte frontend;</w:t>
+        <w:rPr/>
+      </w:pPr>
+      <w:r>
+        <w:rPr>
+          <w:rFonts w:cs="JetBrainsMono Nerd Font" w:ascii="JetBrainsMono Nerd Font" w:hAnsi="JetBrainsMono Nerd Font"/>
+          <w:b w:val="false"/>
+          <w:bCs w:val="false"/>
+          <w:sz w:val="20"/>
+        </w:rPr>
+        <w:t xml:space="preserve">Developed a blockchain miner using the Command and Query Responsibility Segregation (CQRS) pattern </w:t>
+      </w:r>
+      <w:r>
+        <w:rPr>
+          <w:rFonts w:cs="JetBrainsMono Nerd Font" w:ascii="JetBrainsMono Nerd Font" w:hAnsi="JetBrainsMono Nerd Font"/>
+          <w:b w:val="false"/>
+          <w:bCs w:val="false"/>
+          <w:sz w:val="20"/>
+        </w:rPr>
+        <w:t>using NestJS</w:t>
       </w:r>
     </w:p>
     <w:p>
@@ -905,18 +988,54 @@
         <w:ind w:left="709" w:right="0" w:hanging="360"/>
         <w:jc w:val="left"/>
         <w:rPr>
-          <w:rFonts w:ascii="JetBrainsMono Nerd Font" w:hAnsi="JetBrainsMono Nerd Font" w:cs="JetBrainsMono Nerd Font"/>
-          <w:b/>
-          <w:sz w:val="20"/>
-        </w:rPr>
-      </w:pPr>
-      <w:r>
-        <w:rPr>
-          <w:rFonts w:cs="JetBrainsMono Nerd Font" w:ascii="JetBrainsMono Nerd Font" w:hAnsi="JetBrainsMono Nerd Font"/>
-          <w:b/>
-          <w:sz w:val="20"/>
-        </w:rPr>
-        <w:t>Created DevOps pipeline, workflow automation, applied Test-Driven Development (TDD) using Jest and cypress;</w:t>
+          <w:b w:val="false"/>
+          <w:bCs w:val="false"/>
+        </w:rPr>
+      </w:pPr>
+      <w:r>
+        <w:rPr>
+          <w:rFonts w:cs="JetBrainsMono Nerd Font" w:ascii="JetBrainsMono Nerd Font" w:hAnsi="JetBrainsMono Nerd Font"/>
+          <w:b w:val="false"/>
+          <w:bCs w:val="false"/>
+          <w:sz w:val="20"/>
+        </w:rPr>
+        <w:t xml:space="preserve">Established </w:t>
+      </w:r>
+      <w:r>
+        <w:rPr>
+          <w:rFonts w:cs="JetBrainsMono Nerd Font" w:ascii="JetBrainsMono Nerd Font" w:hAnsi="JetBrainsMono Nerd Font"/>
+          <w:b w:val="false"/>
+          <w:bCs w:val="false"/>
+          <w:sz w:val="20"/>
+        </w:rPr>
+        <w:t>GitHub</w:t>
+      </w:r>
+      <w:r>
+        <w:rPr>
+          <w:rFonts w:cs="JetBrainsMono Nerd Font" w:ascii="JetBrainsMono Nerd Font" w:hAnsi="JetBrainsMono Nerd Font"/>
+          <w:b w:val="false"/>
+          <w:bCs w:val="false"/>
+          <w:sz w:val="20"/>
+        </w:rPr>
+        <w:t xml:space="preserve"> pipelines and workflow</w:t>
+      </w:r>
+      <w:r>
+        <w:rPr>
+          <w:rFonts w:cs="JetBrainsMono Nerd Font" w:ascii="JetBrainsMono Nerd Font" w:hAnsi="JetBrainsMono Nerd Font"/>
+          <w:b w:val="false"/>
+          <w:bCs w:val="false"/>
+          <w:sz w:val="20"/>
+        </w:rPr>
+        <w:t>s</w:t>
+      </w:r>
+      <w:r>
+        <w:rPr>
+          <w:rFonts w:cs="JetBrainsMono Nerd Font" w:ascii="JetBrainsMono Nerd Font" w:hAnsi="JetBrainsMono Nerd Font"/>
+          <w:b w:val="false"/>
+          <w:bCs w:val="false"/>
+          <w:sz w:val="20"/>
+        </w:rPr>
+        <w:t>, and applied Test-Driven Development (TDD) using Jest and Cypress</w:t>
       </w:r>
     </w:p>
     <w:p>
@@ -929,18 +1048,18 @@
         <w:ind w:left="709" w:right="0" w:hanging="360"/>
         <w:jc w:val="left"/>
         <w:rPr>
-          <w:rFonts w:ascii="JetBrainsMono Nerd Font" w:hAnsi="JetBrainsMono Nerd Font" w:cs="JetBrainsMono Nerd Font"/>
-          <w:b/>
-          <w:sz w:val="20"/>
-        </w:rPr>
-      </w:pPr>
-      <w:r>
-        <w:rPr>
-          <w:rFonts w:cs="JetBrainsMono Nerd Font" w:ascii="JetBrainsMono Nerd Font" w:hAnsi="JetBrainsMono Nerd Font"/>
-          <w:b/>
-          <w:sz w:val="20"/>
-        </w:rPr>
-        <w:t>Mentored and taught non-developers how to use javascript and the Svelte framework, and;</w:t>
+          <w:b w:val="false"/>
+          <w:bCs w:val="false"/>
+        </w:rPr>
+      </w:pPr>
+      <w:r>
+        <w:rPr>
+          <w:rFonts w:cs="JetBrainsMono Nerd Font" w:ascii="JetBrainsMono Nerd Font" w:hAnsi="JetBrainsMono Nerd Font"/>
+          <w:b w:val="false"/>
+          <w:bCs w:val="false"/>
+          <w:sz w:val="20"/>
+        </w:rPr>
+        <w:t>Mentored non-developers in JavaScript and the Svelte framework</w:t>
       </w:r>
     </w:p>
     <w:p>
@@ -957,18 +1076,18 @@
         <w:ind w:left="709" w:right="0" w:hanging="360"/>
         <w:jc w:val="left"/>
         <w:rPr>
-          <w:rFonts w:ascii="JetBrainsMono Nerd Font" w:hAnsi="JetBrainsMono Nerd Font" w:cs="JetBrainsMono Nerd Font"/>
-          <w:b/>
-          <w:sz w:val="20"/>
-        </w:rPr>
-      </w:pPr>
-      <w:r>
-        <w:rPr>
-          <w:rFonts w:cs="JetBrainsMono Nerd Font" w:ascii="JetBrainsMono Nerd Font" w:hAnsi="JetBrainsMono Nerd Font"/>
-          <w:b/>
-          <w:sz w:val="20"/>
-        </w:rPr>
-        <w:t>Created smart UI/UX that engages the user .</w:t>
+          <w:b w:val="false"/>
+          <w:bCs w:val="false"/>
+        </w:rPr>
+      </w:pPr>
+      <w:r>
+        <w:rPr>
+          <w:rFonts w:cs="JetBrainsMono Nerd Font" w:ascii="JetBrainsMono Nerd Font" w:hAnsi="JetBrainsMono Nerd Font"/>
+          <w:b w:val="false"/>
+          <w:bCs w:val="false"/>
+          <w:sz w:val="20"/>
+        </w:rPr>
+        <w:t>Created smart UI/UX that engages the user</w:t>
       </w:r>
       <w:r>
         <w:br w:type="page"/>
@@ -1056,18 +1175,18 @@
         <w:ind w:left="709" w:right="0" w:hanging="360"/>
         <w:jc w:val="left"/>
         <w:rPr>
-          <w:rFonts w:ascii="JetBrainsMono Nerd Font" w:hAnsi="JetBrainsMono Nerd Font" w:cs="JetBrainsMono Nerd Font"/>
-          <w:b/>
-          <w:sz w:val="20"/>
-        </w:rPr>
-      </w:pPr>
-      <w:r>
-        <w:rPr>
-          <w:rFonts w:cs="JetBrainsMono Nerd Font" w:ascii="JetBrainsMono Nerd Font" w:hAnsi="JetBrainsMono Nerd Font"/>
-          <w:b/>
-          <w:sz w:val="20"/>
-        </w:rPr>
-        <w:t>Retired as a Marine System Engineering Officer where I informed, advised, and recommended technical courses of action to non-technical superiors during normal operations, wartime, emergency operations;</w:t>
+          <w:b w:val="false"/>
+          <w:bCs w:val="false"/>
+        </w:rPr>
+      </w:pPr>
+      <w:r>
+        <w:rPr>
+          <w:rFonts w:cs="JetBrainsMono Nerd Font" w:ascii="JetBrainsMono Nerd Font" w:hAnsi="JetBrainsMono Nerd Font"/>
+          <w:b w:val="false"/>
+          <w:bCs w:val="false"/>
+          <w:sz w:val="20"/>
+        </w:rPr>
+        <w:t>Retired as a Marine System Engineering Officer, providing technical advice and recommendations to non-technical superiors during operations, emergencies, and wartime scenarios</w:t>
       </w:r>
     </w:p>
     <w:p>
@@ -1084,17 +1203,18 @@
         <w:ind w:left="709" w:right="0" w:hanging="360"/>
         <w:jc w:val="left"/>
         <w:rPr>
-          <w:rFonts w:ascii="JetBrainsMono Nerd Font" w:hAnsi="JetBrainsMono Nerd Font" w:cs="JetBrainsMono Nerd Font"/>
-          <w:b/>
-        </w:rPr>
-      </w:pPr>
-      <w:r>
-        <w:rPr>
-          <w:rFonts w:cs="JetBrainsMono Nerd Font" w:ascii="JetBrainsMono Nerd Font" w:hAnsi="JetBrainsMono Nerd Font"/>
-          <w:b/>
-          <w:sz w:val="20"/>
-        </w:rPr>
-        <w:t>Acted as the deputy program manager at the Naval maintenance facility, advising ship captains on repair needs and priorities;</w:t>
+          <w:b w:val="false"/>
+          <w:bCs w:val="false"/>
+        </w:rPr>
+      </w:pPr>
+      <w:r>
+        <w:rPr>
+          <w:rFonts w:cs="JetBrainsMono Nerd Font" w:ascii="JetBrainsMono Nerd Font" w:hAnsi="JetBrainsMono Nerd Font"/>
+          <w:b w:val="false"/>
+          <w:bCs w:val="false"/>
+          <w:sz w:val="20"/>
+        </w:rPr>
+        <w:t>Served as deputy program manager at the naval maintenance facility, advising ship captains on repair needs and priorities</w:t>
       </w:r>
     </w:p>
     <w:p>
@@ -1111,17 +1231,64 @@
         <w:ind w:left="709" w:right="0" w:hanging="360"/>
         <w:jc w:val="left"/>
         <w:rPr>
-          <w:rFonts w:ascii="JetBrainsMono Nerd Font" w:hAnsi="JetBrainsMono Nerd Font" w:cs="JetBrainsMono Nerd Font"/>
-          <w:b/>
-        </w:rPr>
-      </w:pPr>
-      <w:r>
-        <w:rPr>
-          <w:rFonts w:cs="JetBrainsMono Nerd Font" w:ascii="JetBrainsMono Nerd Font" w:hAnsi="JetBrainsMono Nerd Font"/>
-          <w:b/>
-          <w:sz w:val="20"/>
-        </w:rPr>
-        <w:t>Counselled and mentored junior peers for success at board examinations and at-sea operations.</w:t>
+          <w:b w:val="false"/>
+          <w:bCs w:val="false"/>
+        </w:rPr>
+      </w:pPr>
+      <w:r>
+        <w:rPr>
+          <w:rFonts w:cs="JetBrainsMono Nerd Font" w:ascii="JetBrainsMono Nerd Font" w:hAnsi="JetBrainsMono Nerd Font"/>
+          <w:b w:val="false"/>
+          <w:bCs w:val="false"/>
+          <w:sz w:val="20"/>
+        </w:rPr>
+        <w:t>Counseled and mentored junior peers for success in board examinations and at-sea operation</w:t>
+      </w:r>
+      <w:r>
+        <w:rPr>
+          <w:rFonts w:cs="JetBrainsMono Nerd Font" w:ascii="JetBrainsMono Nerd Font" w:hAnsi="JetBrainsMono Nerd Font"/>
+          <w:b w:val="false"/>
+          <w:bCs w:val="false"/>
+          <w:sz w:val="20"/>
+        </w:rPr>
+        <w:t>s</w:t>
+      </w:r>
+    </w:p>
+    <w:p>
+      <w:pPr>
+        <w:pStyle w:val="Standard"/>
+        <w:numPr>
+          <w:ilvl w:val="0"/>
+          <w:numId w:val="3"/>
+        </w:numPr>
+        <w:tabs>
+          <w:tab w:val="clear" w:pos="709"/>
+          <w:tab w:val="left" w:pos="7647" w:leader="none"/>
+        </w:tabs>
+        <w:ind w:left="709" w:right="0" w:hanging="360"/>
+        <w:jc w:val="left"/>
+        <w:rPr>
+          <w:b w:val="false"/>
+          <w:bCs w:val="false"/>
+        </w:rPr>
+      </w:pPr>
+      <w:r>
+        <w:rPr>
+          <w:rFonts w:cs="JetBrainsMono Nerd Font" w:ascii="JetBrainsMono Nerd Font" w:hAnsi="JetBrainsMono Nerd Font"/>
+          <w:b w:val="false"/>
+          <w:bCs w:val="false"/>
+          <w:sz w:val="20"/>
+        </w:rPr>
+        <w:t>H</w:t>
+      </w:r>
+      <w:r>
+        <w:rPr>
+          <w:rFonts w:cs="JetBrainsMono Nerd Font" w:ascii="JetBrainsMono Nerd Font" w:hAnsi="JetBrainsMono Nerd Font"/>
+          <w:b w:val="false"/>
+          <w:bCs w:val="false"/>
+          <w:sz w:val="20"/>
+        </w:rPr>
+        <w:t>eld Charge of ship operations while in port ensuring crew safety</w:t>
       </w:r>
     </w:p>
     <w:p>
@@ -1180,7 +1347,7 @@
         <w:jc w:val="center"/>
         <w:rPr/>
       </w:pPr>
-      <w:hyperlink r:id="rId5">
+      <w:hyperlink r:id="rId4">
         <w:r>
           <w:rPr>
             <w:rStyle w:val="InternetLink"/>
@@ -1202,12 +1369,16 @@
         </w:tabs>
         <w:ind w:left="0" w:right="0" w:hanging="0"/>
         <w:jc w:val="both"/>
-        <w:rPr/>
-      </w:pPr>
-      <w:r>
-        <w:rPr>
-          <w:rFonts w:cs="JetBrainsMono Nerd Font" w:ascii="JetBrainsMono Nerd Font" w:hAnsi="JetBrainsMono Nerd Font"/>
-          <w:b/>
+        <w:rPr>
+          <w:b w:val="false"/>
+          <w:bCs w:val="false"/>
+        </w:rPr>
+      </w:pPr>
+      <w:r>
+        <w:rPr>
+          <w:rFonts w:cs="JetBrainsMono Nerd Font" w:ascii="JetBrainsMono Nerd Font" w:hAnsi="JetBrainsMono Nerd Font"/>
+          <w:b w:val="false"/>
+          <w:bCs w:val="false"/>
           <w:sz w:val="20"/>
           <w:szCs w:val="20"/>
           <w:u w:val="none"/>
@@ -1226,13 +1397,20 @@
         <w:jc w:val="center"/>
         <w:rPr>
           <w:rFonts w:ascii="JetBrainsMono Nerd Font" w:hAnsi="JetBrainsMono Nerd Font" w:cs="JetBrainsMono Nerd Font"/>
-          <w:b/>
+          <w:b w:val="false"/>
+          <w:bCs w:val="false"/>
           <w:sz w:val="24"/>
           <w:u w:val="none"/>
         </w:rPr>
       </w:pPr>
       <w:r>
-        <w:rPr/>
+        <w:rPr>
+          <w:rFonts w:cs="JetBrainsMono Nerd Font" w:ascii="JetBrainsMono Nerd Font" w:hAnsi="JetBrainsMono Nerd Font"/>
+          <w:b w:val="false"/>
+          <w:bCs w:val="false"/>
+          <w:sz w:val="24"/>
+          <w:u w:val="none"/>
+        </w:rPr>
       </w:r>
     </w:p>
     <w:p>
@@ -1245,16 +1423,15 @@
         <w:ind w:left="0" w:right="0" w:hanging="0"/>
         <w:jc w:val="center"/>
         <w:rPr>
-          <w:rFonts w:ascii="JetBrainsMono Nerd Font" w:hAnsi="JetBrainsMono Nerd Font" w:cs="JetBrainsMono Nerd Font"/>
-          <w:b/>
-          <w:sz w:val="24"/>
-          <w:u w:val="none"/>
-        </w:rPr>
-      </w:pPr>
-      <w:r>
-        <w:rPr>
-          <w:rFonts w:cs="JetBrainsMono Nerd Font" w:ascii="JetBrainsMono Nerd Font" w:hAnsi="JetBrainsMono Nerd Font"/>
-          <w:b/>
+          <w:b/>
+          <w:bCs/>
+        </w:rPr>
+      </w:pPr>
+      <w:r>
+        <w:rPr>
+          <w:rFonts w:cs="JetBrainsMono Nerd Font" w:ascii="JetBrainsMono Nerd Font" w:hAnsi="JetBrainsMono Nerd Font"/>
+          <w:b/>
+          <w:bCs/>
           <w:sz w:val="24"/>
           <w:szCs w:val="20"/>
           <w:u w:val="none"/>
@@ -1271,12 +1448,16 @@
         </w:tabs>
         <w:ind w:left="0" w:right="0" w:hanging="0"/>
         <w:jc w:val="both"/>
-        <w:rPr/>
-      </w:pPr>
-      <w:r>
-        <w:rPr>
-          <w:rFonts w:cs="JetBrainsMono Nerd Font" w:ascii="JetBrainsMono Nerd Font" w:hAnsi="JetBrainsMono Nerd Font"/>
-          <w:b/>
+        <w:rPr>
+          <w:b w:val="false"/>
+          <w:bCs w:val="false"/>
+        </w:rPr>
+      </w:pPr>
+      <w:r>
+        <w:rPr>
+          <w:rFonts w:cs="JetBrainsMono Nerd Font" w:ascii="JetBrainsMono Nerd Font" w:hAnsi="JetBrainsMono Nerd Font"/>
+          <w:b w:val="false"/>
+          <w:bCs w:val="false"/>
           <w:sz w:val="20"/>
           <w:szCs w:val="20"/>
           <w:u w:val="none"/>
@@ -1301,7 +1482,12 @@
         </w:rPr>
       </w:pPr>
       <w:r>
-        <w:rPr/>
+        <w:rPr>
+          <w:rFonts w:cs="JetBrainsMono Nerd Font" w:ascii="JetBrainsMono Nerd Font" w:hAnsi="JetBrainsMono Nerd Font"/>
+          <w:b/>
+          <w:sz w:val="24"/>
+          <w:u w:val="none"/>
+        </w:rPr>
       </w:r>
     </w:p>
     <w:p>
@@ -1420,18 +1606,18 @@
         <w:ind w:left="0" w:right="0" w:hanging="0"/>
         <w:jc w:val="left"/>
         <w:rPr>
-          <w:rFonts w:ascii="JetBrainsMono Nerd Font" w:hAnsi="JetBrainsMono Nerd Font" w:cs="JetBrainsMono Nerd Font"/>
-          <w:b/>
-          <w:sz w:val="20"/>
-        </w:rPr>
-      </w:pPr>
-      <w:r>
-        <w:rPr>
-          <w:rFonts w:cs="JetBrainsMono Nerd Font" w:ascii="JetBrainsMono Nerd Font" w:hAnsi="JetBrainsMono Nerd Font"/>
-          <w:b/>
-          <w:sz w:val="20"/>
-        </w:rPr>
-        <w:t>Completed an intensive program in data science, gaining expertise in statistical analysis, machine learning, and data visualization. Developed skills in Python and SQL, and applied them to real-world projects in areas such as predictive modeling, natural language  processing, and recommendation systems.</w:t>
+          <w:b w:val="false"/>
+          <w:bCs w:val="false"/>
+        </w:rPr>
+      </w:pPr>
+      <w:r>
+        <w:rPr>
+          <w:rFonts w:cs="JetBrainsMono Nerd Font" w:ascii="JetBrainsMono Nerd Font" w:hAnsi="JetBrainsMono Nerd Font"/>
+          <w:b w:val="false"/>
+          <w:bCs w:val="false"/>
+          <w:sz w:val="20"/>
+        </w:rPr>
+        <w:t>Completed an intensive program in data science, gaining expertise in statistical analysis, machine learning, and data visualization. Developed skills in Python and SQL, and applied them to real-world projects in areas such as predictive modeling, natural language processing, and recommendation systems.</w:t>
       </w:r>
     </w:p>
     <w:p>
@@ -1523,8 +1709,8 @@
         <w:jc w:val="center"/>
         <w:rPr>
           <w:rFonts w:ascii="JetBrainsMono Nerd Font" w:hAnsi="JetBrainsMono Nerd Font" w:cs="JetBrainsMono Nerd Font"/>
-          <w:b/>
-          <w:bCs/>
+          <w:b w:val="false"/>
+          <w:bCs w:val="false"/>
           <w:sz w:val="20"/>
           <w:szCs w:val="20"/>
         </w:rPr>
@@ -1532,8 +1718,8 @@
       <w:r>
         <w:rPr>
           <w:rFonts w:cs="JetBrainsMono Nerd Font" w:ascii="JetBrainsMono Nerd Font" w:hAnsi="JetBrainsMono Nerd Font"/>
-          <w:b/>
-          <w:bCs/>
+          <w:b w:val="false"/>
+          <w:bCs w:val="false"/>
           <w:sz w:val="20"/>
           <w:szCs w:val="20"/>
         </w:rPr>
@@ -1549,24 +1735,24 @@
         <w:ind w:left="0" w:right="0" w:hanging="0"/>
         <w:jc w:val="left"/>
         <w:rPr>
-          <w:rFonts w:ascii="JetBrainsMono Nerd Font" w:hAnsi="JetBrainsMono Nerd Font" w:cs="JetBrainsMono Nerd Font"/>
-          <w:b/>
-          <w:sz w:val="20"/>
-        </w:rPr>
-      </w:pPr>
-      <w:r>
-        <w:rPr>
-          <w:rFonts w:cs="JetBrainsMono Nerd Font" w:ascii="JetBrainsMono Nerd Font" w:hAnsi="JetBrainsMono Nerd Font"/>
-          <w:b/>
-          <w:sz w:val="20"/>
-        </w:rPr>
-        <w:t>Earned a degree in electrical engineering, with a focus on signal processing, control systems, and power generation. Gained hands-on  experience through lab work and projects, and developed strong analytical and problem-solving skills. Received training in leadership, teamwork, and communication, as well as military training and physical fitness.</w:t>
+          <w:b w:val="false"/>
+          <w:bCs w:val="false"/>
+        </w:rPr>
+      </w:pPr>
+      <w:r>
+        <w:rPr>
+          <w:rFonts w:cs="JetBrainsMono Nerd Font" w:ascii="JetBrainsMono Nerd Font" w:hAnsi="JetBrainsMono Nerd Font"/>
+          <w:b w:val="false"/>
+          <w:bCs w:val="false"/>
+          <w:sz w:val="20"/>
+        </w:rPr>
+        <w:t>Earned a degree in electrical engineering, with a focus on signal processing, control systems, and power generation. Gained hands-on experience through lab work and projects, and developed strong analytical and problem-solving skills. Received training in leadership, teamwork, and communication, as well as military training and physical fitness.</w:t>
       </w:r>
     </w:p>
     <w:sectPr>
-      <w:headerReference w:type="default" r:id="rId6"/>
-      <w:headerReference w:type="first" r:id="rId7"/>
-      <w:footerReference w:type="first" r:id="rId8"/>
+      <w:headerReference w:type="default" r:id="rId5"/>
+      <w:headerReference w:type="first" r:id="rId6"/>
+      <w:footerReference w:type="first" r:id="rId7"/>
       <w:type w:val="nextPage"/>
       <w:pgSz w:w="12240" w:h="15840"/>
       <w:pgMar w:left="1134" w:right="1163" w:gutter="0" w:header="1134" w:top="2268" w:footer="1134" w:bottom="1134"/>
@@ -1589,7 +1775,6 @@
     </w:pPr>
     <w:r>
       <w:rPr/>
-      <w:t>5</w:t>
     </w:r>
   </w:p>
 </w:ftr>
@@ -3440,6 +3625,22 @@
       <w:bCs/>
     </w:rPr>
   </w:style>
+  <w:style w:type="character" w:styleId="StrongEmphasis">
+    <w:name w:val="Strong"/>
+    <w:qFormat/>
+    <w:rPr>
+      <w:b/>
+      <w:bCs/>
+    </w:rPr>
+  </w:style>
+  <w:style w:type="character" w:styleId="Emphasis">
+    <w:name w:val="Emphasis"/>
+    <w:qFormat/>
+    <w:rPr>
+      <w:i/>
+      <w:iCs/>
+    </w:rPr>
+  </w:style>
   <w:style w:type="paragraph" w:styleId="Heading" w:customStyle="1">
     <w:name w:val="Heading"/>
     <w:basedOn w:val="Standard"/>
@@ -3751,6 +3952,23 @@
     <w:qFormat/>
     <w:pPr/>
     <w:rPr/>
+  </w:style>
+  <w:style w:type="paragraph" w:styleId="HorizontalLine">
+    <w:name w:val="Horizontal Line"/>
+    <w:basedOn w:val="Normal"/>
+    <w:next w:val="TextBody"/>
+    <w:qFormat/>
+    <w:pPr>
+      <w:suppressLineNumbers/>
+      <w:pBdr>
+        <w:bottom w:val="double" w:sz="2" w:space="0" w:color="808080"/>
+      </w:pBdr>
+      <w:spacing w:before="0" w:after="283"/>
+    </w:pPr>
+    <w:rPr>
+      <w:sz w:val="12"/>
+      <w:szCs w:val="12"/>
+    </w:rPr>
   </w:style>
   <w:style w:type="numbering" w:styleId="NoList" w:default="1">
     <w:name w:val="No List"/>

</xml_diff>